<commit_message>
eliminar archivos innecesarios, agregar nuevos archivos PDF y DOCX, y actualizar enlaces en el blog
</commit_message>
<xml_diff>
--- a/_site/blog/posts/2021-07-13-plan-de-negocio-exportacion-de-tuna/index.docx
+++ b/_site/blog/posts/2021-07-13-plan-de-negocio-exportacion-de-tuna/index.docx
@@ -2,6 +2,32 @@
 <file path=word/document.xml><?xml version="1.0" encoding="utf-8"?>
 <w:document xmlns:w="http://schemas.openxmlformats.org/wordprocessingml/2006/main" xmlns:m="http://schemas.openxmlformats.org/officeDocument/2006/math" xmlns:r="http://schemas.openxmlformats.org/officeDocument/2006/relationships" xmlns:o="urn:schemas-microsoft-com:office:office" xmlns:v="urn:schemas-microsoft-com:vml" xmlns:w10="urn:schemas-microsoft-com:office:word" xmlns:a="http://schemas.openxmlformats.org/drawingml/2006/main" xmlns:pic="http://schemas.openxmlformats.org/drawingml/2006/picture" xmlns:wp="http://schemas.openxmlformats.org/drawingml/2006/wordprocessingDrawing">
   <w:body>
+    <w:sdt>
+      <w:sdtPr>
+        <w:docPartObj>
+          <w:docPartGallery w:val="Table of Contents"/>
+          <w:docPartUnique/>
+        </w:docPartObj>
+      </w:sdtPr>
+      <w:sdtContent>
+        <w:p>
+          <w:pPr>
+            <w:pStyle w:val="TOCHeading"/>
+          </w:pPr>
+          <w:r>
+            <w:t xml:space="preserve">Tabla de contenidos</w:t>
+          </w:r>
+        </w:p>
+        <w:p>
+          <w:r>
+            <w:fldChar w:fldCharType="begin" w:dirty="true"/>
+            <w:instrText xml:space="preserve">TOC \o "1-3" \h \z \u</w:instrText>
+            <w:fldChar w:fldCharType="separate"/>
+            <w:fldChar w:fldCharType="end"/>
+          </w:r>
+        </w:p>
+      </w:sdtContent>
+    </w:sdt>
     <w:p>
       <w:pPr>
         <w:pStyle w:val="FirstParagraph"/>
@@ -40,7 +66,7 @@
         <w:pStyle w:val="Author"/>
       </w:pPr>
       <w:r>
-        <w:t xml:space="preserve">Edison Achalma, Semnia Chocce, July Durand, Brenda Gamboa, and Alejandrina Galindo</w:t>
+        <w:t xml:space="preserve">Edison Achalma, Semnia Chocce, July Durand, Brenda Gamboa, y Alejandrina Galindo</w:t>
       </w:r>
     </w:p>
     <w:p>
@@ -66,7 +92,7 @@
         <w:pStyle w:val="Heading1"/>
       </w:pPr>
       <w:r>
-        <w:t xml:space="preserve">Author Note</w:t>
+        <w:t xml:space="preserve">Nota de Autores</w:t>
       </w:r>
     </w:p>
     <w:p>
@@ -209,7 +235,15 @@
         <w:pStyle w:val="BodyText"/>
       </w:pPr>
       <w:r>
-        <w:t xml:space="preserve">Author roles were classified using the Contributor Role Taxonomy (CRediT; https://credit.niso.org/) as follows: </w:t>
+        <w:t xml:space="preserve">Los autores no tienen conflictos de intereses que revelar.</w:t>
+      </w:r>
+    </w:p>
+    <w:p>
+      <w:pPr>
+        <w:pStyle w:val="BodyText"/>
+      </w:pPr>
+      <w:r>
+        <w:t xml:space="preserve">Los roles de autor se clasificaron utilizando la taxonomía de roles de colaborador (CRediT; https://credit.niso.org/) de la siguiente manera: </w:t>
       </w:r>
       <w:r>
         <w:rPr>
@@ -226,7 +260,7 @@
         <w:t xml:space="preserve">: </w:t>
       </w:r>
       <w:r>
-        <w:t xml:space="preserve">writing – original draft and conceptualization. </w:t>
+        <w:t xml:space="preserve">writing – original draft y conceptualization. </w:t>
       </w:r>
       <w:r>
         <w:rPr>
@@ -243,7 +277,7 @@
         <w:t xml:space="preserve">: </w:t>
       </w:r>
       <w:r>
-        <w:t xml:space="preserve">formal anlaysis, visualization, and editin. </w:t>
+        <w:t xml:space="preserve">formal anlaysis, visualization, y editin. </w:t>
       </w:r>
       <w:r>
         <w:rPr>
@@ -260,7 +294,7 @@
         <w:t xml:space="preserve">: </w:t>
       </w:r>
       <w:r>
-        <w:t xml:space="preserve">writing – review &amp; editing and funding acquistion. </w:t>
+        <w:t xml:space="preserve">writing – review &amp; editing y funding acquistion. </w:t>
       </w:r>
       <w:r>
         <w:rPr>
@@ -277,7 +311,7 @@
         <w:t xml:space="preserve">: </w:t>
       </w:r>
       <w:r>
-        <w:t xml:space="preserve">writing – review &amp; editing and funding acquistion. </w:t>
+        <w:t xml:space="preserve">writing – review &amp; editing y funding acquistion. </w:t>
       </w:r>
       <w:r>
         <w:rPr>
@@ -294,7 +328,7 @@
         <w:t xml:space="preserve">: </w:t>
       </w:r>
       <w:r>
-        <w:t xml:space="preserve">writing – review &amp; editing and funding acquistion</w:t>
+        <w:t xml:space="preserve">writing – review &amp; editing y funding acquistion</w:t>
       </w:r>
     </w:p>
     <w:p>
@@ -302,7 +336,7 @@
         <w:pStyle w:val="BodyText"/>
       </w:pPr>
       <w:r>
-        <w:t xml:space="preserve">Correspondence concerning this article should be addressed to Edison Achalma, Economía, Universidad Nacional de San Cristóbal de Huamanga, Portla Independencia N 57, Ayacucho, PE, Email:</w:t>
+        <w:t xml:space="preserve">La correspondencia relativa a este artículo debe dirigirse a Edison Achalma, Economía, Universidad Nacional de San Cristóbal de Huamanga, Portla Independencia N 57, Ayacucho, PE, Email:</w:t>
       </w:r>
       <w:r>
         <w:t xml:space="preserve"> </w:t>
@@ -328,7 +362,7 @@
         <w:pStyle w:val="Heading1"/>
       </w:pPr>
       <w:r>
-        <w:t xml:space="preserve">Resumen</w:t>
+        <w:t xml:space="preserve">Abstract</w:t>
       </w:r>
     </w:p>
     <w:p>
@@ -348,7 +382,7 @@
           <w:i/>
           <w:iCs/>
         </w:rPr>
-        <w:t xml:space="preserve">Palabras clave</w:t>
+        <w:t xml:space="preserve">Palabras Claves</w:t>
       </w:r>
       <w:r>
         <w:t xml:space="preserve">: prickly pear export, international trade, Ayacucho Peru, China market, sustainable agriculture</w:t>

</xml_diff>